<commit_message>
Correcciones - Silva Jael
</commit_message>
<xml_diff>
--- a/historias de usuario/Historia de Usuario - Salon de Eventos.docx
+++ b/historias de usuario/Historia de Usuario - Salon de Eventos.docx
@@ -105,13 +105,7 @@
         <w:rPr>
           <w:lang w:val="es-MX"/>
         </w:rPr>
-        <w:t xml:space="preserve"> reservar un salón </w:t>
-      </w:r>
-      <w:r>
-        <w:rPr>
-          <w:lang w:val="es-MX"/>
-        </w:rPr>
-        <w:t xml:space="preserve">para mi evento </w:t>
+        <w:t xml:space="preserve"> reservar un salón para mi evento </w:t>
       </w:r>
     </w:p>
     <w:p>
@@ -140,13 +134,7 @@
         <w:rPr>
           <w:lang w:val="es-MX"/>
         </w:rPr>
-        <w:t xml:space="preserve">asegurar el lugar </w:t>
-      </w:r>
-      <w:r>
-        <w:rPr>
-          <w:lang w:val="es-MX"/>
-        </w:rPr>
-        <w:t>c</w:t>
+        <w:t>asegurar el lugar c</w:t>
       </w:r>
       <w:r>
         <w:rPr>
@@ -183,7 +171,31 @@
         <w:rPr>
           <w:lang w:val="es-MX"/>
         </w:rPr>
-        <w:t xml:space="preserve">El sistema debe buscar al cliente por DNI. </w:t>
+        <w:t xml:space="preserve">El sistema debe </w:t>
+      </w:r>
+      <w:r>
+        <w:rPr>
+          <w:lang w:val="es-MX"/>
+        </w:rPr>
+        <w:t xml:space="preserve">seleccionar </w:t>
+      </w:r>
+      <w:r>
+        <w:rPr>
+          <w:lang w:val="es-MX"/>
+        </w:rPr>
+        <w:t>al cliente por</w:t>
+      </w:r>
+      <w:r>
+        <w:rPr>
+          <w:lang w:val="es-MX"/>
+        </w:rPr>
+        <w:t xml:space="preserve"> ID</w:t>
+      </w:r>
+      <w:r>
+        <w:rPr>
+          <w:lang w:val="es-MX"/>
+        </w:rPr>
+        <w:t xml:space="preserve">. </w:t>
       </w:r>
     </w:p>
     <w:p>
@@ -201,7 +213,7 @@
         <w:rPr>
           <w:lang w:val="es-MX"/>
         </w:rPr>
-        <w:t>Debe mostrar una lista de salones disponibles para la fecha seleccionada.</w:t>
+        <w:t>Debe mostrar una lista de salones disponibles.</w:t>
       </w:r>
     </w:p>
     <w:p>
@@ -219,7 +231,7 @@
         <w:rPr>
           <w:lang w:val="es-MX"/>
         </w:rPr>
-        <w:t>Debe confirmarse la reserva y generar un ID único para la misma</w:t>
+        <w:t>Debe controlar las fechas reservadas.</w:t>
       </w:r>
     </w:p>
     <w:p>
@@ -365,13 +377,7 @@
         </w:numPr>
       </w:pPr>
       <w:r>
-        <w:t>El sistema debe permitir ingresar los datos obligatorios del cliente (</w:t>
-      </w:r>
-      <w:r>
-        <w:t xml:space="preserve">ID, </w:t>
-      </w:r>
-      <w:r>
-        <w:t>DNI, nombre, apellido, domicilio, teléfono).</w:t>
+        <w:t>El sistema debe permitir ingresar los datos obligatorios del cliente (DNI, nombre, apellido, domicilio, teléfono).</w:t>
       </w:r>
     </w:p>
     <w:p>
@@ -382,7 +388,7 @@
         </w:numPr>
       </w:pPr>
       <w:r>
-        <w:t>El cliente debe ser registrado únicamente si su DNI no existe en la base de datos.</w:t>
+        <w:t>Cada cliente debe tener un DNI único en la base de datos</w:t>
       </w:r>
     </w:p>
     <w:p>
@@ -393,7 +399,10 @@
         </w:numPr>
       </w:pPr>
       <w:r>
-        <w:t>Debe mostrarse un mensaje confirmando el alta exitosa o informando errores en los datos ingresados.</w:t>
+        <w:t>Se debe controlar los</w:t>
+      </w:r>
+      <w:r>
+        <w:t xml:space="preserve"> errores en los datos ingresados.</w:t>
       </w:r>
     </w:p>
     <w:p/>
@@ -481,13 +490,7 @@
         <w:rPr>
           <w:lang w:val="es-MX"/>
         </w:rPr>
-        <w:t xml:space="preserve"> </w:t>
-      </w:r>
-      <w:r>
-        <w:rPr>
-          <w:lang w:val="es-MX"/>
-        </w:rPr>
-        <w:t>consultar una lista de todos los clientes</w:t>
+        <w:t xml:space="preserve"> consultar una lista de todos los clientes</w:t>
       </w:r>
     </w:p>
     <w:p>
@@ -541,7 +544,13 @@
         </w:numPr>
       </w:pPr>
       <w:r>
-        <w:t>El sistema debe mostrar una lista con los datos principales de los clientes (DNI, nombre, apellido, teléfono).</w:t>
+        <w:t xml:space="preserve">El sistema debe mostrar una lista con los datos principales de los clientes (DNI, nombre, apellido, </w:t>
+      </w:r>
+      <w:r>
+        <w:t xml:space="preserve">domicilio, estado, </w:t>
+      </w:r>
+      <w:r>
+        <w:t>teléfono).</w:t>
       </w:r>
     </w:p>
     <w:p>
@@ -553,28 +562,7 @@
         </w:numPr>
       </w:pPr>
       <w:r>
-        <w:t xml:space="preserve">Debe incluir un buscador por </w:t>
-      </w:r>
-      <w:r>
-        <w:t xml:space="preserve">ID y </w:t>
-      </w:r>
-      <w:r>
-        <w:t>DNI.</w:t>
-      </w:r>
-    </w:p>
-    <w:p>
-      <w:pPr>
-        <w:pStyle w:val="Prrafodelista"/>
-        <w:numPr>
-          <w:ilvl w:val="0"/>
-          <w:numId w:val="2"/>
-        </w:numPr>
-        <w:rPr>
-          <w:lang w:val="es-MX"/>
-        </w:rPr>
-      </w:pPr>
-      <w:r>
-        <w:t>Si no hay clientes registrados, se debe mostrar un mensaje indicando que no hay datos disponibles.</w:t>
+        <w:t>Si el estado es verdadero mostrar “disponible”, caso contrario “no disponible”</w:t>
       </w:r>
     </w:p>
     <w:p>
@@ -587,13 +575,24 @@
           <w:lang w:val="es-MX"/>
         </w:rPr>
       </w:pPr>
-      <w:r>
+    </w:p>
+    <w:p>
+      <w:pPr>
+        <w:jc w:val="center"/>
         <w:rPr>
           <w:b/>
           <w:bCs/>
           <w:u w:val="single"/>
           <w:lang w:val="es-MX"/>
         </w:rPr>
+      </w:pPr>
+      <w:r>
+        <w:rPr>
+          <w:b/>
+          <w:bCs/>
+          <w:u w:val="single"/>
+          <w:lang w:val="es-MX"/>
+        </w:rPr>
         <w:t xml:space="preserve">Título: </w:t>
       </w:r>
       <w:r>
@@ -616,22 +615,22 @@
         <w:rPr>
           <w:lang w:val="es-MX"/>
         </w:rPr>
+        <w:t xml:space="preserve">Descripción: </w:t>
+      </w:r>
+    </w:p>
+    <w:p>
+      <w:pPr>
+        <w:rPr>
+          <w:lang w:val="es-MX"/>
+        </w:rPr>
+      </w:pPr>
+      <w:r>
+        <w:rPr>
+          <w:b/>
+          <w:bCs/>
+          <w:lang w:val="es-MX"/>
+        </w:rPr>
         <w:lastRenderedPageBreak/>
-        <w:t xml:space="preserve">Descripción: </w:t>
-      </w:r>
-    </w:p>
-    <w:p>
-      <w:pPr>
-        <w:rPr>
-          <w:lang w:val="es-MX"/>
-        </w:rPr>
-      </w:pPr>
-      <w:r>
-        <w:rPr>
-          <w:b/>
-          <w:bCs/>
-          <w:lang w:val="es-MX"/>
-        </w:rPr>
         <w:t>Como</w:t>
       </w:r>
       <w:r>
@@ -662,13 +661,7 @@
         <w:rPr>
           <w:lang w:val="es-MX"/>
         </w:rPr>
-        <w:t xml:space="preserve"> </w:t>
-      </w:r>
-      <w:r>
-        <w:rPr>
-          <w:lang w:val="es-MX"/>
-        </w:rPr>
-        <w:t>modificar los datos de un cliente</w:t>
+        <w:t xml:space="preserve"> modificar los datos de un cliente</w:t>
       </w:r>
     </w:p>
     <w:p>
@@ -721,13 +714,16 @@
         </w:numPr>
       </w:pPr>
       <w:r>
-        <w:t xml:space="preserve">El sistema debe permitir buscar un cliente por </w:t>
-      </w:r>
-      <w:r>
-        <w:t>ID y DNI</w:t>
-      </w:r>
-      <w:r>
-        <w:t>.</w:t>
+        <w:t xml:space="preserve">El sistema debe permitir </w:t>
+      </w:r>
+      <w:r>
+        <w:t xml:space="preserve">seleccionar </w:t>
+      </w:r>
+      <w:r>
+        <w:t xml:space="preserve">un cliente por </w:t>
+      </w:r>
+      <w:r>
+        <w:t>ID.</w:t>
       </w:r>
     </w:p>
     <w:p>
@@ -738,7 +734,10 @@
         </w:numPr>
       </w:pPr>
       <w:r>
-        <w:t>El sistema debe mostrar los datos actuales del cliente y permitir editarlos.</w:t>
+        <w:t>El sistema debe mostrar los datos actuales del cliente</w:t>
+      </w:r>
+      <w:r>
+        <w:t xml:space="preserve"> seleccionado.</w:t>
       </w:r>
     </w:p>
     <w:p>
@@ -749,7 +748,7 @@
         </w:numPr>
       </w:pPr>
       <w:r>
-        <w:t>Los cambios deben guardarse solo si los datos son válidos.</w:t>
+        <w:t>Solo se debe poder seleccionar el campo a modificar (nombre, apellido, domicilio y teléfono)</w:t>
       </w:r>
     </w:p>
     <w:p>
@@ -760,7 +759,7 @@
         </w:numPr>
       </w:pPr>
       <w:r>
-        <w:t>Debe mostrarse un mensaje de confirmación al finalizar la modificación.</w:t>
+        <w:t>Se deben controlar los errores sin detener la ejecución del programa</w:t>
       </w:r>
     </w:p>
     <w:p/>
@@ -848,13 +847,7 @@
         <w:rPr>
           <w:lang w:val="es-MX"/>
         </w:rPr>
-        <w:t xml:space="preserve"> </w:t>
-      </w:r>
-      <w:r>
-        <w:rPr>
-          <w:lang w:val="es-MX"/>
-        </w:rPr>
-        <w:t>realizar el pago de mi reserva</w:t>
+        <w:t xml:space="preserve"> realizar el pago de mi reserva</w:t>
       </w:r>
     </w:p>
     <w:p>
@@ -908,7 +901,16 @@
         </w:numPr>
       </w:pPr>
       <w:r>
-        <w:t>El sistema debe mostrar los datos de la reserva (ID, cliente, salón, fecha, monto total, monto pagado).</w:t>
+        <w:t xml:space="preserve">El </w:t>
+      </w:r>
+      <w:r>
+        <w:t>cliente</w:t>
+      </w:r>
+      <w:r>
+        <w:t xml:space="preserve"> debe </w:t>
+      </w:r>
+      <w:r>
+        <w:t>seleccionar la reserva por ID.</w:t>
       </w:r>
     </w:p>
     <w:p>
@@ -920,7 +922,7 @@
         </w:numPr>
       </w:pPr>
       <w:r>
-        <w:t>El sistema debe permitir ingresar el monto a pagar.</w:t>
+        <w:t>El sistema debe mostrar el monto adeudado.</w:t>
       </w:r>
     </w:p>
     <w:p>
@@ -932,7 +934,10 @@
         </w:numPr>
       </w:pPr>
       <w:r>
-        <w:t>Al realizar el pago, el sistema debe actualizar el "monto pagado" y marcar la reserva como "cancelada" si el monto total fue saldado.</w:t>
+        <w:t xml:space="preserve">El sistema debe </w:t>
+      </w:r>
+      <w:r>
+        <w:t>controlar que el monto a pagar sea menor o igual al adeudado</w:t>
       </w:r>
     </w:p>
     <w:p>
@@ -943,6 +948,14 @@
           <w:numId w:val="4"/>
         </w:numPr>
       </w:pPr>
+      <w:r>
+        <w:t>Al realizar el pago, el sistema debe actualizar el "monto pagado" y marcar la reserva como "cancelada" si el monto total fue saldado.</w:t>
+      </w:r>
+    </w:p>
+    <w:p>
+      <w:pPr>
+        <w:pStyle w:val="Prrafodelista"/>
+      </w:pPr>
     </w:p>
     <w:p>
       <w:pPr>
@@ -1004,68 +1017,56 @@
         <w:rPr>
           <w:lang w:val="es-MX"/>
         </w:rPr>
+        <w:t xml:space="preserve"> administrador del sistema</w:t>
+      </w:r>
+    </w:p>
+    <w:p>
+      <w:pPr>
+        <w:rPr>
+          <w:lang w:val="es-MX"/>
+        </w:rPr>
+      </w:pPr>
+      <w:r>
+        <w:rPr>
+          <w:b/>
+          <w:bCs/>
+          <w:lang w:val="es-MX"/>
+        </w:rPr>
+        <w:t>Quiero</w:t>
+      </w:r>
+      <w:r>
+        <w:rPr>
+          <w:lang w:val="es-MX"/>
+        </w:rPr>
+        <w:t xml:space="preserve"> consultar una lista de todas las reservas</w:t>
+      </w:r>
+    </w:p>
+    <w:p>
+      <w:pPr>
+        <w:rPr>
+          <w:lang w:val="es-MX"/>
+        </w:rPr>
+      </w:pPr>
+      <w:r>
+        <w:rPr>
+          <w:b/>
+          <w:bCs/>
+          <w:lang w:val="es-MX"/>
+        </w:rPr>
+        <w:t>Para</w:t>
+      </w:r>
+      <w:r>
+        <w:rPr>
+          <w:b/>
+          <w:bCs/>
+          <w:lang w:val="es-MX"/>
+        </w:rPr>
         <w:t xml:space="preserve"> </w:t>
       </w:r>
       <w:r>
         <w:rPr>
           <w:lang w:val="es-MX"/>
         </w:rPr>
-        <w:t>administrador del sistema</w:t>
-      </w:r>
-    </w:p>
-    <w:p>
-      <w:pPr>
-        <w:rPr>
-          <w:lang w:val="es-MX"/>
-        </w:rPr>
-      </w:pPr>
-      <w:r>
-        <w:rPr>
-          <w:b/>
-          <w:bCs/>
-          <w:lang w:val="es-MX"/>
-        </w:rPr>
-        <w:t>Quiero</w:t>
-      </w:r>
-      <w:r>
-        <w:rPr>
-          <w:lang w:val="es-MX"/>
-        </w:rPr>
-        <w:t xml:space="preserve"> </w:t>
-      </w:r>
-      <w:r>
-        <w:rPr>
-          <w:lang w:val="es-MX"/>
-        </w:rPr>
-        <w:t>consultar una lista de todas las reservas</w:t>
-      </w:r>
-    </w:p>
-    <w:p>
-      <w:pPr>
-        <w:rPr>
-          <w:lang w:val="es-MX"/>
-        </w:rPr>
-      </w:pPr>
-      <w:r>
-        <w:rPr>
-          <w:b/>
-          <w:bCs/>
-          <w:lang w:val="es-MX"/>
-        </w:rPr>
-        <w:t>Para</w:t>
-      </w:r>
-      <w:r>
-        <w:rPr>
-          <w:b/>
-          <w:bCs/>
-          <w:lang w:val="es-MX"/>
-        </w:rPr>
-        <w:t xml:space="preserve"> </w:t>
-      </w:r>
-      <w:r>
-        <w:rPr>
-          <w:lang w:val="es-MX"/>
-        </w:rPr>
         <w:t xml:space="preserve">llevar una gestión </w:t>
       </w:r>
       <w:proofErr w:type="spellStart"/>
@@ -1080,13 +1081,7 @@
         <w:rPr>
           <w:lang w:val="es-MX"/>
         </w:rPr>
-        <w:t xml:space="preserve"> eficiente y organizada de l</w:t>
-      </w:r>
-      <w:r>
-        <w:rPr>
-          <w:lang w:val="es-MX"/>
-        </w:rPr>
-        <w:t>as reservas</w:t>
+        <w:t xml:space="preserve"> eficiente y organizada de las reservas</w:t>
       </w:r>
     </w:p>
     <w:p>
@@ -1117,7 +1112,31 @@
         <w:rPr>
           <w:lang w:val="es-MX"/>
         </w:rPr>
-        <w:t>El sistema debe mostrar una lista con las reservas y los datos principales (ID, cliente, salón, fecha, estado, monto pagado).</w:t>
+        <w:t>El sistema debe mostrar una lista con las reservas y los datos principales (ID, cliente, salón, fecha,</w:t>
+      </w:r>
+      <w:r>
+        <w:rPr>
+          <w:lang w:val="es-MX"/>
+        </w:rPr>
+        <w:t xml:space="preserve"> hora inicio, hora fin,</w:t>
+      </w:r>
+      <w:r>
+        <w:rPr>
+          <w:lang w:val="es-MX"/>
+        </w:rPr>
+        <w:t xml:space="preserve"> estado, monto pagado</w:t>
+      </w:r>
+      <w:r>
+        <w:rPr>
+          <w:lang w:val="es-MX"/>
+        </w:rPr>
+        <w:t>, cancelado</w:t>
+      </w:r>
+      <w:r>
+        <w:rPr>
+          <w:lang w:val="es-MX"/>
+        </w:rPr>
+        <w:t>).</w:t>
       </w:r>
     </w:p>
     <w:p>
@@ -1135,14 +1154,33 @@
         <w:rPr>
           <w:lang w:val="es-MX"/>
         </w:rPr>
-        <w:t>Si no hay reservas registradas, debe mostrarse un mensaje indicando la ausencia de datos.</w:t>
-      </w:r>
-      <w:r>
-        <w:rPr>
-          <w:lang w:val="es-MX"/>
-        </w:rPr>
-        <w:t xml:space="preserve"> </w:t>
-      </w:r>
+        <w:t xml:space="preserve">Si no hay reservas registradas, debe mostrarse un mensaje indicando la ausencia de datos. </w:t>
+      </w:r>
+    </w:p>
+    <w:p>
+      <w:pPr>
+        <w:pStyle w:val="Prrafodelista"/>
+        <w:numPr>
+          <w:ilvl w:val="0"/>
+          <w:numId w:val="12"/>
+        </w:numPr>
+        <w:rPr>
+          <w:lang w:val="es-MX"/>
+        </w:rPr>
+      </w:pPr>
+      <w:r>
+        <w:rPr>
+          <w:lang w:val="es-MX"/>
+        </w:rPr>
+        <w:t>Si la reserva esta cancelada debe mostrar “CANCELADO” o de lo contrario “PAGO PENDIENTE”</w:t>
+      </w:r>
+    </w:p>
+    <w:p>
+      <w:pPr>
+        <w:rPr>
+          <w:lang w:val="es-MX"/>
+        </w:rPr>
+      </w:pPr>
     </w:p>
     <w:p>
       <w:pPr>
@@ -1161,6 +1199,7 @@
           <w:u w:val="single"/>
           <w:lang w:val="es-MX"/>
         </w:rPr>
+        <w:lastRenderedPageBreak/>
         <w:t xml:space="preserve">Título: </w:t>
       </w:r>
       <w:r>
@@ -1198,7 +1237,6 @@
           <w:bCs/>
           <w:lang w:val="es-MX"/>
         </w:rPr>
-        <w:lastRenderedPageBreak/>
         <w:t>Como</w:t>
       </w:r>
       <w:r>
@@ -1280,7 +1318,7 @@
         </w:numPr>
       </w:pPr>
       <w:r>
-        <w:t>El sistema debe permitir buscar una reserva por su ID.</w:t>
+        <w:t>El sistema debe permitir seleccionar una reserva por su ID.</w:t>
       </w:r>
     </w:p>
     <w:p>
@@ -1292,7 +1330,34 @@
         </w:numPr>
       </w:pPr>
       <w:r>
-        <w:t>Debe mostrar todos los detalles de la reserva (cliente, salón, servicios adicionales, estado, pagos realizados).</w:t>
+        <w:t>Debe mostrar todos los detalles de la reserva (</w:t>
+      </w:r>
+      <w:r>
+        <w:rPr>
+          <w:lang w:val="es-MX"/>
+        </w:rPr>
+        <w:t>ID, cliente, salón, fecha,</w:t>
+      </w:r>
+      <w:r>
+        <w:rPr>
+          <w:lang w:val="es-MX"/>
+        </w:rPr>
+        <w:t xml:space="preserve"> hora inicio, hora fin,</w:t>
+      </w:r>
+      <w:r>
+        <w:rPr>
+          <w:lang w:val="es-MX"/>
+        </w:rPr>
+        <w:t xml:space="preserve"> estado, monto pagado</w:t>
+      </w:r>
+      <w:r>
+        <w:rPr>
+          <w:lang w:val="es-MX"/>
+        </w:rPr>
+        <w:t>, cancelado</w:t>
+      </w:r>
+      <w:r>
+        <w:t>).</w:t>
       </w:r>
     </w:p>
     <w:p>
@@ -1450,7 +1515,19 @@
         <w:t xml:space="preserve">ncipales del salón </w:t>
       </w:r>
       <w:r>
-        <w:t>(nombre, capacidad, pileta).</w:t>
+        <w:t xml:space="preserve">(nombre, capacidad, </w:t>
+      </w:r>
+      <w:r>
+        <w:t xml:space="preserve">estado, </w:t>
+      </w:r>
+      <w:r>
+        <w:t>pileta</w:t>
+      </w:r>
+      <w:r>
+        <w:t>, precio</w:t>
+      </w:r>
+      <w:r>
+        <w:t>).</w:t>
       </w:r>
     </w:p>
     <w:p/>
@@ -1587,7 +1664,7 @@
         <w:t xml:space="preserve">El sistema debe mostrar una lista con los </w:t>
       </w:r>
       <w:r>
-        <w:t>servicios adicionales y sus datos (nombre, descripción, precio).</w:t>
+        <w:t>servicios adicionales y sus datos (nombre, descripción, precio, estado).</w:t>
       </w:r>
     </w:p>
     <w:p/>
@@ -3772,11 +3849,12 @@
   <w:style w:type="paragraph" w:default="1" w:styleId="Normal">
     <w:name w:val="Normal"/>
     <w:qFormat/>
-    <w:rsid w:val="005367C1"/>
+    <w:rsid w:val="00BB171C"/>
   </w:style>
   <w:style w:type="character" w:default="1" w:styleId="Fuentedeprrafopredeter">
     <w:name w:val="Default Paragraph Font"/>
     <w:uiPriority w:val="1"/>
+    <w:semiHidden/>
     <w:unhideWhenUsed/>
   </w:style>
   <w:style w:type="table" w:default="1" w:styleId="Tablanormal">

</xml_diff>